<commit_message>
fixed the guide implementation collector
</commit_message>
<xml_diff>
--- a/odk/guide_implementation_collector.docx
+++ b/odk/guide_implementation_collector.docx
@@ -23,12 +23,7 @@
         <w:jc w:val="both"/>
       </w:pPr>
       <w:r>
-        <w:t xml:space="preserve">Este documento describe como realizar la configuración en ODK para poder colectar información de eventos productos </w:t>
-      </w:r>
-      <w:bookmarkStart w:id="0" w:name="_GoBack"/>
-      <w:bookmarkEnd w:id="0"/>
-      <w:r>
-        <w:t>de arroz con enfoque de agricultura especifica por sitio (AEPS). Esta guía está diseñada para las personas que tienen el roll de colector. Un colector de datos es la persona encargada de tomar los datos en campo de los eventos productivos.</w:t>
+        <w:t>Este documento describe como realizar la configuración en ODK para poder colectar información de eventos productos de arroz con enfoque de agricultura especifica por sitio (AEPS). Esta guía está diseñada para las personas que tienen el roll de colector. Un colector de datos es la persona encargada de tomar los datos en campo de los eventos productivos.</w:t>
       </w:r>
     </w:p>
     <w:p>
@@ -151,8 +146,8 @@
           <w:numId w:val="3"/>
         </w:numPr>
       </w:pPr>
-      <w:bookmarkStart w:id="1" w:name="_Distribución_por_medio"/>
-      <w:bookmarkEnd w:id="1"/>
+      <w:bookmarkStart w:id="0" w:name="_Distribución_por_medio"/>
+      <w:bookmarkEnd w:id="0"/>
       <w:r>
         <w:t>Importación desde</w:t>
       </w:r>
@@ -309,14 +304,36 @@
       <w:r>
         <w:t xml:space="preserve">Ilustración </w:t>
       </w:r>
-      <w:fldSimple w:instr=" SEQ Ilustración \* ARABIC ">
-        <w:r>
-          <w:rPr>
-            <w:noProof/>
-          </w:rPr>
-          <w:t>1</w:t>
-        </w:r>
-      </w:fldSimple>
+      <w:r>
+        <w:rPr>
+          <w:noProof/>
+        </w:rPr>
+        <w:fldChar w:fldCharType="begin"/>
+      </w:r>
+      <w:r>
+        <w:rPr>
+          <w:noProof/>
+        </w:rPr>
+        <w:instrText xml:space="preserve"> SEQ Ilustración \* ARABIC </w:instrText>
+      </w:r>
+      <w:r>
+        <w:rPr>
+          <w:noProof/>
+        </w:rPr>
+        <w:fldChar w:fldCharType="separate"/>
+      </w:r>
+      <w:r>
+        <w:rPr>
+          <w:noProof/>
+        </w:rPr>
+        <w:t>1</w:t>
+      </w:r>
+      <w:r>
+        <w:rPr>
+          <w:noProof/>
+        </w:rPr>
+        <w:fldChar w:fldCharType="end"/>
+      </w:r>
       <w:r>
         <w:t xml:space="preserve"> ODK </w:t>
       </w:r>
@@ -435,14 +452,36 @@
       <w:r>
         <w:t xml:space="preserve">Ilustración </w:t>
       </w:r>
-      <w:fldSimple w:instr=" SEQ Ilustración \* ARABIC ">
-        <w:r>
-          <w:rPr>
-            <w:noProof/>
-          </w:rPr>
-          <w:t>2</w:t>
-        </w:r>
-      </w:fldSimple>
+      <w:r>
+        <w:rPr>
+          <w:noProof/>
+        </w:rPr>
+        <w:fldChar w:fldCharType="begin"/>
+      </w:r>
+      <w:r>
+        <w:rPr>
+          <w:noProof/>
+        </w:rPr>
+        <w:instrText xml:space="preserve"> SEQ Ilustración \* ARABIC </w:instrText>
+      </w:r>
+      <w:r>
+        <w:rPr>
+          <w:noProof/>
+        </w:rPr>
+        <w:fldChar w:fldCharType="separate"/>
+      </w:r>
+      <w:r>
+        <w:rPr>
+          <w:noProof/>
+        </w:rPr>
+        <w:t>2</w:t>
+      </w:r>
+      <w:r>
+        <w:rPr>
+          <w:noProof/>
+        </w:rPr>
+        <w:fldChar w:fldCharType="end"/>
+      </w:r>
       <w:r>
         <w:t xml:space="preserve"> ODK </w:t>
       </w:r>
@@ -588,14 +627,42 @@
       <w:r>
         <w:t xml:space="preserve">Ilustración </w:t>
       </w:r>
-      <w:fldSimple w:instr=" SEQ Ilustración \* ARABIC ">
-        <w:r>
-          <w:rPr>
-            <w:noProof/>
-          </w:rPr>
-          <w:t>3</w:t>
-        </w:r>
-      </w:fldSimple>
+      <w:r>
+        <w:rPr>
+          <w:noProof/>
+        </w:rPr>
+        <w:fldChar w:fldCharType="begin"/>
+      </w:r>
+      <w:r>
+        <w:rPr>
+          <w:noProof/>
+        </w:rPr>
+        <w:instrText xml:space="preserve"> SEQ Ilust</w:instrText>
+      </w:r>
+      <w:r>
+        <w:rPr>
+          <w:noProof/>
+        </w:rPr>
+        <w:instrText xml:space="preserve">ración \* ARABIC </w:instrText>
+      </w:r>
+      <w:r>
+        <w:rPr>
+          <w:noProof/>
+        </w:rPr>
+        <w:fldChar w:fldCharType="separate"/>
+      </w:r>
+      <w:r>
+        <w:rPr>
+          <w:noProof/>
+        </w:rPr>
+        <w:t>3</w:t>
+      </w:r>
+      <w:r>
+        <w:rPr>
+          <w:noProof/>
+        </w:rPr>
+        <w:fldChar w:fldCharType="end"/>
+      </w:r>
       <w:r>
         <w:t xml:space="preserve"> ODK </w:t>
       </w:r>
@@ -742,14 +809,42 @@
       <w:r>
         <w:t xml:space="preserve">Ilustración </w:t>
       </w:r>
-      <w:fldSimple w:instr=" SEQ Ilustración \* ARABIC ">
-        <w:r>
-          <w:rPr>
-            <w:noProof/>
-          </w:rPr>
-          <w:t>4</w:t>
-        </w:r>
-      </w:fldSimple>
+      <w:r>
+        <w:rPr>
+          <w:noProof/>
+        </w:rPr>
+        <w:fldChar w:fldCharType="begin"/>
+      </w:r>
+      <w:r>
+        <w:rPr>
+          <w:noProof/>
+        </w:rPr>
+        <w:instrText xml:space="preserve"> SEQ Ilustr</w:instrText>
+      </w:r>
+      <w:r>
+        <w:rPr>
+          <w:noProof/>
+        </w:rPr>
+        <w:instrText xml:space="preserve">ación \* ARABIC </w:instrText>
+      </w:r>
+      <w:r>
+        <w:rPr>
+          <w:noProof/>
+        </w:rPr>
+        <w:fldChar w:fldCharType="separate"/>
+      </w:r>
+      <w:r>
+        <w:rPr>
+          <w:noProof/>
+        </w:rPr>
+        <w:t>4</w:t>
+      </w:r>
+      <w:r>
+        <w:rPr>
+          <w:noProof/>
+        </w:rPr>
+        <w:fldChar w:fldCharType="end"/>
+      </w:r>
       <w:r>
         <w:t xml:space="preserve"> Obtener Formulario en Blanco</w:t>
       </w:r>
@@ -881,14 +976,36 @@
       <w:r>
         <w:t xml:space="preserve">Ilustración </w:t>
       </w:r>
-      <w:fldSimple w:instr=" SEQ Ilustración \* ARABIC ">
-        <w:r>
-          <w:rPr>
-            <w:noProof/>
-          </w:rPr>
-          <w:t>5</w:t>
-        </w:r>
-      </w:fldSimple>
+      <w:r>
+        <w:rPr>
+          <w:noProof/>
+        </w:rPr>
+        <w:fldChar w:fldCharType="begin"/>
+      </w:r>
+      <w:r>
+        <w:rPr>
+          <w:noProof/>
+        </w:rPr>
+        <w:instrText xml:space="preserve"> SEQ Ilustración \* ARABIC </w:instrText>
+      </w:r>
+      <w:r>
+        <w:rPr>
+          <w:noProof/>
+        </w:rPr>
+        <w:fldChar w:fldCharType="separate"/>
+      </w:r>
+      <w:r>
+        <w:rPr>
+          <w:noProof/>
+        </w:rPr>
+        <w:t>5</w:t>
+      </w:r>
+      <w:r>
+        <w:rPr>
+          <w:noProof/>
+        </w:rPr>
+        <w:fldChar w:fldCharType="end"/>
+      </w:r>
       <w:r>
         <w:t xml:space="preserve"> Compartido conmigo</w:t>
       </w:r>
@@ -1333,14 +1450,36 @@
       <w:r>
         <w:t xml:space="preserve">Ilustración </w:t>
       </w:r>
-      <w:fldSimple w:instr=" SEQ Ilustración \* ARABIC ">
-        <w:r>
-          <w:rPr>
-            <w:noProof/>
-          </w:rPr>
-          <w:t>6</w:t>
-        </w:r>
-      </w:fldSimple>
+      <w:r>
+        <w:rPr>
+          <w:noProof/>
+        </w:rPr>
+        <w:fldChar w:fldCharType="begin"/>
+      </w:r>
+      <w:r>
+        <w:rPr>
+          <w:noProof/>
+        </w:rPr>
+        <w:instrText xml:space="preserve"> SEQ Ilustración \* ARABIC </w:instrText>
+      </w:r>
+      <w:r>
+        <w:rPr>
+          <w:noProof/>
+        </w:rPr>
+        <w:fldChar w:fldCharType="separate"/>
+      </w:r>
+      <w:r>
+        <w:rPr>
+          <w:noProof/>
+        </w:rPr>
+        <w:t>6</w:t>
+      </w:r>
+      <w:r>
+        <w:rPr>
+          <w:noProof/>
+        </w:rPr>
+        <w:fldChar w:fldCharType="end"/>
+      </w:r>
       <w:r>
         <w:t xml:space="preserve"> </w:t>
       </w:r>
@@ -1455,14 +1594,36 @@
       <w:r>
         <w:t xml:space="preserve">Ilustración </w:t>
       </w:r>
-      <w:fldSimple w:instr=" SEQ Ilustración \* ARABIC ">
-        <w:r>
-          <w:rPr>
-            <w:noProof/>
-          </w:rPr>
-          <w:t>7</w:t>
-        </w:r>
-      </w:fldSimple>
+      <w:r>
+        <w:rPr>
+          <w:noProof/>
+        </w:rPr>
+        <w:fldChar w:fldCharType="begin"/>
+      </w:r>
+      <w:r>
+        <w:rPr>
+          <w:noProof/>
+        </w:rPr>
+        <w:instrText xml:space="preserve"> SEQ Ilustración \* ARABIC </w:instrText>
+      </w:r>
+      <w:r>
+        <w:rPr>
+          <w:noProof/>
+        </w:rPr>
+        <w:fldChar w:fldCharType="separate"/>
+      </w:r>
+      <w:r>
+        <w:rPr>
+          <w:noProof/>
+        </w:rPr>
+        <w:t>7</w:t>
+      </w:r>
+      <w:r>
+        <w:rPr>
+          <w:noProof/>
+        </w:rPr>
+        <w:fldChar w:fldCharType="end"/>
+      </w:r>
       <w:r>
         <w:t xml:space="preserve"> ODK </w:t>
       </w:r>
@@ -1587,14 +1748,36 @@
       <w:r>
         <w:t xml:space="preserve">Ilustración </w:t>
       </w:r>
-      <w:fldSimple w:instr=" SEQ Ilustración \* ARABIC ">
-        <w:r>
-          <w:rPr>
-            <w:noProof/>
-          </w:rPr>
-          <w:t>8</w:t>
-        </w:r>
-      </w:fldSimple>
+      <w:r>
+        <w:rPr>
+          <w:noProof/>
+        </w:rPr>
+        <w:fldChar w:fldCharType="begin"/>
+      </w:r>
+      <w:r>
+        <w:rPr>
+          <w:noProof/>
+        </w:rPr>
+        <w:instrText xml:space="preserve"> SEQ Ilustración \* ARABIC </w:instrText>
+      </w:r>
+      <w:r>
+        <w:rPr>
+          <w:noProof/>
+        </w:rPr>
+        <w:fldChar w:fldCharType="separate"/>
+      </w:r>
+      <w:r>
+        <w:rPr>
+          <w:noProof/>
+        </w:rPr>
+        <w:t>8</w:t>
+      </w:r>
+      <w:r>
+        <w:rPr>
+          <w:noProof/>
+        </w:rPr>
+        <w:fldChar w:fldCharType="end"/>
+      </w:r>
       <w:r>
         <w:t xml:space="preserve"> ODK </w:t>
       </w:r>
@@ -1645,8 +1828,8 @@
           <w:numId w:val="3"/>
         </w:numPr>
       </w:pPr>
-      <w:bookmarkStart w:id="2" w:name="_Precarga_de_información"/>
-      <w:bookmarkEnd w:id="2"/>
+      <w:bookmarkStart w:id="1" w:name="_Precarga_de_información"/>
+      <w:bookmarkEnd w:id="1"/>
       <w:r>
         <w:lastRenderedPageBreak/>
         <w:t>Precarga</w:t>
@@ -2169,14 +2352,42 @@
       <w:r>
         <w:t xml:space="preserve">Ilustración </w:t>
       </w:r>
-      <w:fldSimple w:instr=" SEQ Ilustración \* ARABIC ">
-        <w:r>
-          <w:rPr>
-            <w:noProof/>
-          </w:rPr>
-          <w:t>9</w:t>
-        </w:r>
-      </w:fldSimple>
+      <w:r>
+        <w:rPr>
+          <w:noProof/>
+        </w:rPr>
+        <w:fldChar w:fldCharType="begin"/>
+      </w:r>
+      <w:r>
+        <w:rPr>
+          <w:noProof/>
+        </w:rPr>
+        <w:instrText xml:space="preserve"> SEQ Ilus</w:instrText>
+      </w:r>
+      <w:r>
+        <w:rPr>
+          <w:noProof/>
+        </w:rPr>
+        <w:instrText xml:space="preserve">tración \* ARABIC </w:instrText>
+      </w:r>
+      <w:r>
+        <w:rPr>
+          <w:noProof/>
+        </w:rPr>
+        <w:fldChar w:fldCharType="separate"/>
+      </w:r>
+      <w:r>
+        <w:rPr>
+          <w:noProof/>
+        </w:rPr>
+        <w:t>9</w:t>
+      </w:r>
+      <w:r>
+        <w:rPr>
+          <w:noProof/>
+        </w:rPr>
+        <w:fldChar w:fldCharType="end"/>
+      </w:r>
       <w:r>
         <w:t xml:space="preserve"> </w:t>
       </w:r>
@@ -2247,14 +2458,36 @@
       <w:r>
         <w:t xml:space="preserve">Ilustración </w:t>
       </w:r>
-      <w:fldSimple w:instr=" SEQ Ilustración \* ARABIC ">
-        <w:r>
-          <w:rPr>
-            <w:noProof/>
-          </w:rPr>
-          <w:t>10</w:t>
-        </w:r>
-      </w:fldSimple>
+      <w:r>
+        <w:rPr>
+          <w:noProof/>
+        </w:rPr>
+        <w:fldChar w:fldCharType="begin"/>
+      </w:r>
+      <w:r>
+        <w:rPr>
+          <w:noProof/>
+        </w:rPr>
+        <w:instrText xml:space="preserve"> SEQ Ilustración \* ARABIC </w:instrText>
+      </w:r>
+      <w:r>
+        <w:rPr>
+          <w:noProof/>
+        </w:rPr>
+        <w:fldChar w:fldCharType="separate"/>
+      </w:r>
+      <w:r>
+        <w:rPr>
+          <w:noProof/>
+        </w:rPr>
+        <w:t>10</w:t>
+      </w:r>
+      <w:r>
+        <w:rPr>
+          <w:noProof/>
+        </w:rPr>
+        <w:fldChar w:fldCharType="end"/>
+      </w:r>
       <w:r>
         <w:t xml:space="preserve"> Archivo </w:t>
       </w:r>
@@ -2266,6 +2499,43 @@
       </w:r>
       <w:r>
         <w:t xml:space="preserve"> de autocompletado</w:t>
+      </w:r>
+    </w:p>
+    <w:p>
+      <w:pPr>
+        <w:pStyle w:val="NoSpacing"/>
+        <w:jc w:val="both"/>
+      </w:pPr>
+    </w:p>
+    <w:p>
+      <w:pPr>
+        <w:pStyle w:val="Heading2"/>
+        <w:numPr>
+          <w:ilvl w:val="0"/>
+          <w:numId w:val="3"/>
+        </w:numPr>
+      </w:pPr>
+      <w:r>
+        <w:lastRenderedPageBreak/>
+        <w:t>Actualización de formulario</w:t>
+      </w:r>
+      <w:r>
+        <w:t xml:space="preserve"> ODK</w:t>
+      </w:r>
+    </w:p>
+    <w:p>
+      <w:pPr>
+        <w:pStyle w:val="NoSpacing"/>
+        <w:jc w:val="both"/>
+      </w:pPr>
+      <w:r>
+        <w:t>En esta sección se describen los pasos para realizar una actualización de un formulario</w:t>
+      </w:r>
+      <w:r>
+        <w:t>.</w:t>
+      </w:r>
+      <w:r>
+        <w:t xml:space="preserve"> En algunas situaciones se deben realizar actualizaciones de los formularios que previamente se han descargado, ya sea porque se han adicionado nuevas preguntas o se han realizado ajustes al actual formulario. </w:t>
       </w:r>
     </w:p>
     <w:p>
@@ -2283,164 +2553,129 @@
         </w:numPr>
       </w:pPr>
       <w:r>
-        <w:lastRenderedPageBreak/>
-        <w:t>Información de la finca</w:t>
-      </w:r>
-    </w:p>
-    <w:p>
-      <w:pPr>
-        <w:pStyle w:val="NoSpacing"/>
-        <w:jc w:val="both"/>
-      </w:pPr>
-      <w:r>
-        <w:t>Este archivo permite precargar informaci</w:t>
-      </w:r>
-      <w:r>
-        <w:t xml:space="preserve">ón general de las fincas de las que </w:t>
-      </w:r>
-      <w:r>
-        <w:t xml:space="preserve">se va a llevar control sobre los cultivos para AEPS. </w:t>
-      </w:r>
-      <w:r>
-        <w:t>El campo código de finca [</w:t>
+        <w:t>Actualización</w:t>
+      </w:r>
+      <w:r>
+        <w:t xml:space="preserve"> desde Google Drive</w:t>
+      </w:r>
+    </w:p>
+    <w:p>
+      <w:pPr>
+        <w:pStyle w:val="NoSpacing"/>
+        <w:jc w:val="both"/>
+      </w:pPr>
+      <w:r>
+        <w:t xml:space="preserve">Este método permite a los usuarios </w:t>
+      </w:r>
+      <w:r>
+        <w:t>actualizar</w:t>
+      </w:r>
+      <w:r>
+        <w:t xml:space="preserve"> el formulario desde Google Drive. El administrador debe haber compartido el formulario previamente. Puede seguir los siguientes pasos</w:t>
+      </w:r>
+    </w:p>
+    <w:p>
+      <w:pPr>
+        <w:pStyle w:val="NoSpacing"/>
+        <w:jc w:val="both"/>
+      </w:pPr>
+    </w:p>
+    <w:p>
+      <w:pPr>
+        <w:pStyle w:val="NoSpacing"/>
+        <w:numPr>
+          <w:ilvl w:val="0"/>
+          <w:numId w:val="2"/>
+        </w:numPr>
+        <w:jc w:val="both"/>
+      </w:pPr>
+      <w:r>
+        <w:t>Configurar la cuenta de</w:t>
+      </w:r>
+      <w:r>
+        <w:t xml:space="preserve"> Google </w:t>
+      </w:r>
+      <w:r>
+        <w:t>en ODK. Esto se describe en la sección 2.1 de este documento.</w:t>
+      </w:r>
+    </w:p>
+    <w:p>
+      <w:pPr>
+        <w:pStyle w:val="NoSpacing"/>
+        <w:jc w:val="both"/>
+      </w:pPr>
+    </w:p>
+    <w:p>
+      <w:pPr>
+        <w:pStyle w:val="NoSpacing"/>
+        <w:numPr>
+          <w:ilvl w:val="0"/>
+          <w:numId w:val="2"/>
+        </w:numPr>
+        <w:jc w:val="both"/>
+      </w:pPr>
+      <w:r>
+        <w:t xml:space="preserve">Ya con la cuenta de Google configurada en ODK, se debe dirigir al home de la aplicación y luego presionar sobre la opción </w:t>
+      </w:r>
+      <w:r>
+        <w:rPr>
+          <w:b/>
+        </w:rPr>
+        <w:t>Obtener formulario en blanco</w:t>
+      </w:r>
+      <w:r>
+        <w:t xml:space="preserve"> (</w:t>
       </w:r>
       <w:proofErr w:type="spellStart"/>
       <w:r>
         <w:rPr>
           <w:b/>
         </w:rPr>
-        <w:t>farm_key</w:t>
+        <w:t>Get</w:t>
       </w:r>
       <w:proofErr w:type="spellEnd"/>
       <w:r>
-        <w:t>] es la clave para buscar los datos restantes de la finca.</w:t>
-      </w:r>
-      <w:r>
-        <w:t xml:space="preserve"> Los campos que serán autocompletados son: nombre de la finca [</w:t>
+        <w:rPr>
+          <w:b/>
+        </w:rPr>
+        <w:t xml:space="preserve"> </w:t>
       </w:r>
       <w:proofErr w:type="spellStart"/>
       <w:r>
         <w:rPr>
           <w:b/>
         </w:rPr>
-        <w:t>name</w:t>
+        <w:t>Blank</w:t>
       </w:r>
       <w:proofErr w:type="spellEnd"/>
       <w:r>
-        <w:t xml:space="preserve">], </w:t>
-      </w:r>
-      <w:r>
-        <w:t>latitud</w:t>
-      </w:r>
-      <w:r>
-        <w:t xml:space="preserve"> [</w:t>
+        <w:rPr>
+          <w:b/>
+        </w:rPr>
+        <w:t xml:space="preserve"> </w:t>
       </w:r>
       <w:proofErr w:type="spellStart"/>
       <w:r>
         <w:rPr>
           <w:b/>
         </w:rPr>
-        <w:t>lat</w:t>
+        <w:t>Form</w:t>
       </w:r>
       <w:proofErr w:type="spellEnd"/>
       <w:r>
-        <w:t>]</w:t>
-      </w:r>
-      <w:r>
-        <w:t>, longitud [</w:t>
-      </w:r>
-      <w:proofErr w:type="spellStart"/>
-      <w:r>
-        <w:rPr>
-          <w:b/>
-        </w:rPr>
-        <w:t>lon</w:t>
-      </w:r>
-      <w:proofErr w:type="spellEnd"/>
-      <w:r>
-        <w:t>]</w:t>
-      </w:r>
-      <w:r>
-        <w:t>, indicaciones [</w:t>
-      </w:r>
-      <w:proofErr w:type="spellStart"/>
-      <w:r>
-        <w:rPr>
-          <w:b/>
-        </w:rPr>
-        <w:t>comments</w:t>
-      </w:r>
-      <w:proofErr w:type="spellEnd"/>
-      <w:r>
-        <w:t>], pertenencia de la finca [</w:t>
-      </w:r>
-      <w:proofErr w:type="spellStart"/>
-      <w:r>
-        <w:rPr>
-          <w:b/>
-        </w:rPr>
-        <w:t>owner</w:t>
-      </w:r>
-      <w:proofErr w:type="spellEnd"/>
-      <w:r>
-        <w:t>].</w:t>
-      </w:r>
-      <w:r>
-        <w:t xml:space="preserve"> </w:t>
-      </w:r>
-      <w:r>
-        <w:t xml:space="preserve">La </w:t>
-      </w:r>
-      <w:r>
-        <w:t>latitud</w:t>
-      </w:r>
-      <w:r>
-        <w:t xml:space="preserve"> debe estar entre</w:t>
-      </w:r>
-      <w:r>
-        <w:t xml:space="preserve"> [-90,90] y longitud</w:t>
-      </w:r>
-      <w:r>
-        <w:t xml:space="preserve"> entre</w:t>
-      </w:r>
-      <w:r>
-        <w:t xml:space="preserve"> [-180,180] en coordenadas geográficas. El </w:t>
-      </w:r>
-      <w:r>
-        <w:t xml:space="preserve">campo pertenencia de la finca corresponde a un listado de opciones, por defecto hay cuatro opciones 1-Propio, 2-Arrendado, 3-Uso sin contrato, 4-Otro, sin embargo, </w:t>
-      </w:r>
-      <w:r>
-        <w:rPr>
-          <w:b/>
-        </w:rPr>
-        <w:t>se debe comunicar con el administrador del sistema para que confirme los códigos</w:t>
-      </w:r>
-      <w:r>
-        <w:t>.</w:t>
-      </w:r>
-      <w:r>
-        <w:t xml:space="preserve"> El archivo se debe llamar “</w:t>
-      </w:r>
-      <w:r>
-        <w:rPr>
-          <w:b/>
-        </w:rPr>
-        <w:t>farm.csv</w:t>
-      </w:r>
-      <w:r>
-        <w:t>”. La siguiente ilustración permite ver un ejemplo del archivo:</w:t>
-      </w:r>
-    </w:p>
-    <w:p>
-      <w:pPr>
-        <w:pStyle w:val="NoSpacing"/>
-        <w:jc w:val="both"/>
-      </w:pPr>
-    </w:p>
-    <w:p>
-      <w:pPr>
-        <w:pStyle w:val="NoSpacing"/>
-        <w:jc w:val="both"/>
+        <w:t>)</w:t>
+      </w:r>
+    </w:p>
+    <w:p>
+      <w:pPr>
+        <w:pStyle w:val="NoSpacing"/>
+        <w:jc w:val="both"/>
+      </w:pPr>
+    </w:p>
+    <w:p>
+      <w:pPr>
+        <w:pStyle w:val="NoSpacing"/>
+        <w:jc w:val="center"/>
       </w:pPr>
       <w:r>
         <w:rPr>
@@ -2448,10 +2683,10 @@
           <w:lang w:eastAsia="es-CO"/>
         </w:rPr>
         <w:drawing>
-          <wp:inline distT="0" distB="0" distL="0" distR="0" wp14:anchorId="461AC539" wp14:editId="0C0CF121">
-            <wp:extent cx="5943600" cy="970915"/>
-            <wp:effectExtent l="0" t="0" r="0" b="635"/>
-            <wp:docPr id="15" name="Picture 15"/>
+          <wp:inline distT="0" distB="0" distL="0" distR="0" wp14:anchorId="55053FEA" wp14:editId="4571DC4F">
+            <wp:extent cx="1060337" cy="1884218"/>
+            <wp:effectExtent l="0" t="0" r="6985" b="1905"/>
+            <wp:docPr id="8" name="Picture 8"/>
             <wp:cNvGraphicFramePr>
               <a:graphicFrameLocks xmlns:a="http://schemas.openxmlformats.org/drawingml/2006/main" noChangeAspect="1"/>
             </wp:cNvGraphicFramePr>
@@ -2459,23 +2694,36 @@
               <a:graphicData uri="http://schemas.openxmlformats.org/drawingml/2006/picture">
                 <pic:pic xmlns:pic="http://schemas.openxmlformats.org/drawingml/2006/picture">
                   <pic:nvPicPr>
-                    <pic:cNvPr id="1" name=""/>
-                    <pic:cNvPicPr/>
+                    <pic:cNvPr id="0" name="Picture 9"/>
+                    <pic:cNvPicPr>
+                      <a:picLocks noChangeAspect="1" noChangeArrowheads="1"/>
+                    </pic:cNvPicPr>
                   </pic:nvPicPr>
                   <pic:blipFill>
-                    <a:blip r:embed="rId18"/>
+                    <a:blip r:embed="rId12" cstate="print">
+                      <a:extLst>
+                        <a:ext uri="{28A0092B-C50C-407E-A947-70E740481C1C}">
+                          <a14:useLocalDpi xmlns:a14="http://schemas.microsoft.com/office/drawing/2010/main" val="0"/>
+                        </a:ext>
+                      </a:extLst>
+                    </a:blip>
+                    <a:srcRect/>
                     <a:stretch>
                       <a:fillRect/>
                     </a:stretch>
                   </pic:blipFill>
-                  <pic:spPr>
+                  <pic:spPr bwMode="auto">
                     <a:xfrm>
                       <a:off x="0" y="0"/>
-                      <a:ext cx="5943600" cy="970915"/>
+                      <a:ext cx="1066217" cy="1894667"/>
                     </a:xfrm>
                     <a:prstGeom prst="rect">
                       <a:avLst/>
                     </a:prstGeom>
+                    <a:noFill/>
+                    <a:ln>
+                      <a:noFill/>
+                    </a:ln>
                   </pic:spPr>
                 </pic:pic>
               </a:graphicData>
@@ -2491,22 +2739,91 @@
       <w:r>
         <w:t xml:space="preserve">Ilustración </w:t>
       </w:r>
-      <w:fldSimple w:instr=" SEQ Ilustración \* ARABIC ">
-        <w:r>
-          <w:rPr>
-            <w:noProof/>
-          </w:rPr>
-          <w:t>11</w:t>
-        </w:r>
-      </w:fldSimple>
-      <w:r>
+      <w:r>
+        <w:rPr>
+          <w:noProof/>
+        </w:rPr>
+        <w:fldChar w:fldCharType="begin"/>
+      </w:r>
+      <w:r>
+        <w:rPr>
+          <w:noProof/>
+        </w:rPr>
+        <w:instrText xml:space="preserve"> SEQ Ilustración \* ARABIC </w:instrText>
+      </w:r>
+      <w:r>
+        <w:rPr>
+          <w:noProof/>
+        </w:rPr>
+        <w:fldChar w:fldCharType="separate"/>
+      </w:r>
+      <w:r>
+        <w:rPr>
+          <w:noProof/>
+        </w:rPr>
+        <w:t>11</w:t>
+      </w:r>
+      <w:r>
+        <w:rPr>
+          <w:noProof/>
+        </w:rPr>
+        <w:fldChar w:fldCharType="end"/>
+      </w:r>
+      <w:r>
+        <w:t xml:space="preserve"> Obtener Formulario en Blanco</w:t>
+      </w:r>
+    </w:p>
+    <w:p>
+      <w:pPr>
+        <w:pStyle w:val="NoSpacing"/>
+        <w:numPr>
+          <w:ilvl w:val="0"/>
+          <w:numId w:val="2"/>
+        </w:numPr>
+        <w:jc w:val="both"/>
+      </w:pPr>
+      <w:r>
+        <w:t xml:space="preserve">Una vez allí debe presionar sobre el botón </w:t>
+      </w:r>
+      <w:r>
+        <w:rPr>
+          <w:b/>
+        </w:rPr>
+        <w:t>Compartido conmigo</w:t>
+      </w:r>
+      <w:r>
+        <w:t xml:space="preserve"> (</w:t>
+      </w:r>
+      <w:proofErr w:type="spellStart"/>
+      <w:r>
+        <w:rPr>
+          <w:b/>
+        </w:rPr>
+        <w:t>Shared</w:t>
+      </w:r>
+      <w:proofErr w:type="spellEnd"/>
+      <w:r>
+        <w:rPr>
+          <w:b/>
+        </w:rPr>
         <w:t xml:space="preserve"> </w:t>
       </w:r>
-      <w:r>
-        <w:t>Archivo farms.csv de autocompletado</w:t>
-      </w:r>
-      <w:r>
-        <w:t xml:space="preserve"> desde Excel</w:t>
+      <w:proofErr w:type="spellStart"/>
+      <w:r>
+        <w:rPr>
+          <w:b/>
+        </w:rPr>
+        <w:t>with</w:t>
+      </w:r>
+      <w:proofErr w:type="spellEnd"/>
+      <w:r>
+        <w:rPr>
+          <w:b/>
+        </w:rPr>
+        <w:t xml:space="preserve"> me</w:t>
+      </w:r>
+      <w:r>
+        <w:t>), el cual le listará los documentos XML que ha sido compartidos con el usuario</w:t>
       </w:r>
     </w:p>
     <w:p>
@@ -2526,10 +2843,10 @@
           <w:lang w:eastAsia="es-CO"/>
         </w:rPr>
         <w:drawing>
-          <wp:inline distT="0" distB="0" distL="0" distR="0" wp14:anchorId="26799DC8" wp14:editId="75D6DE75">
-            <wp:extent cx="5943600" cy="974725"/>
-            <wp:effectExtent l="0" t="0" r="0" b="0"/>
-            <wp:docPr id="3" name="Picture 3"/>
+          <wp:inline distT="0" distB="0" distL="0" distR="0" wp14:anchorId="3C1D968B" wp14:editId="56253626">
+            <wp:extent cx="1264343" cy="2246737"/>
+            <wp:effectExtent l="0" t="0" r="0" b="1270"/>
+            <wp:docPr id="11" name="Picture 11"/>
             <wp:cNvGraphicFramePr>
               <a:graphicFrameLocks xmlns:a="http://schemas.openxmlformats.org/drawingml/2006/main" noChangeAspect="1"/>
             </wp:cNvGraphicFramePr>
@@ -2537,23 +2854,36 @@
               <a:graphicData uri="http://schemas.openxmlformats.org/drawingml/2006/picture">
                 <pic:pic xmlns:pic="http://schemas.openxmlformats.org/drawingml/2006/picture">
                   <pic:nvPicPr>
-                    <pic:cNvPr id="1" name=""/>
-                    <pic:cNvPicPr/>
+                    <pic:cNvPr id="0" name="Picture 12"/>
+                    <pic:cNvPicPr>
+                      <a:picLocks noChangeAspect="1" noChangeArrowheads="1"/>
+                    </pic:cNvPicPr>
                   </pic:nvPicPr>
                   <pic:blipFill>
-                    <a:blip r:embed="rId19"/>
+                    <a:blip r:embed="rId13" cstate="print">
+                      <a:extLst>
+                        <a:ext uri="{28A0092B-C50C-407E-A947-70E740481C1C}">
+                          <a14:useLocalDpi xmlns:a14="http://schemas.microsoft.com/office/drawing/2010/main" val="0"/>
+                        </a:ext>
+                      </a:extLst>
+                    </a:blip>
+                    <a:srcRect/>
                     <a:stretch>
                       <a:fillRect/>
                     </a:stretch>
                   </pic:blipFill>
-                  <pic:spPr>
+                  <pic:spPr bwMode="auto">
                     <a:xfrm>
                       <a:off x="0" y="0"/>
-                      <a:ext cx="5943600" cy="974725"/>
+                      <a:ext cx="1267686" cy="2252677"/>
                     </a:xfrm>
                     <a:prstGeom prst="rect">
                       <a:avLst/>
                     </a:prstGeom>
+                    <a:noFill/>
+                    <a:ln>
+                      <a:noFill/>
+                    </a:ln>
                   </pic:spPr>
                 </pic:pic>
               </a:graphicData>
@@ -2569,36 +2899,107 @@
       <w:r>
         <w:t xml:space="preserve">Ilustración </w:t>
       </w:r>
-      <w:fldSimple w:instr=" SEQ Ilustración \* ARABIC ">
-        <w:r>
-          <w:rPr>
-            <w:noProof/>
-          </w:rPr>
-          <w:t>12</w:t>
-        </w:r>
-      </w:fldSimple>
-      <w:r>
+      <w:r>
+        <w:rPr>
+          <w:noProof/>
+        </w:rPr>
+        <w:fldChar w:fldCharType="begin"/>
+      </w:r>
+      <w:r>
+        <w:rPr>
+          <w:noProof/>
+        </w:rPr>
+        <w:instrText xml:space="preserve"> SEQ Ilustración \* ARABIC </w:instrText>
+      </w:r>
+      <w:r>
+        <w:rPr>
+          <w:noProof/>
+        </w:rPr>
+        <w:fldChar w:fldCharType="separate"/>
+      </w:r>
+      <w:r>
+        <w:rPr>
+          <w:noProof/>
+        </w:rPr>
+        <w:t>12</w:t>
+      </w:r>
+      <w:r>
+        <w:rPr>
+          <w:noProof/>
+        </w:rPr>
+        <w:fldChar w:fldCharType="end"/>
+      </w:r>
+      <w:r>
+        <w:t xml:space="preserve"> Compartido conmigo</w:t>
+      </w:r>
+    </w:p>
+    <w:p>
+      <w:pPr>
+        <w:pStyle w:val="NoSpacing"/>
+        <w:jc w:val="both"/>
+      </w:pPr>
+    </w:p>
+    <w:p>
+      <w:pPr>
+        <w:pStyle w:val="NoSpacing"/>
+        <w:numPr>
+          <w:ilvl w:val="0"/>
+          <w:numId w:val="2"/>
+        </w:numPr>
+        <w:jc w:val="both"/>
+      </w:pPr>
+      <w:r>
+        <w:t>El usuario debe seleccionar el formulario compartido (</w:t>
+      </w:r>
+      <w:r>
+        <w:rPr>
+          <w:b/>
+        </w:rPr>
+        <w:t>aeps_production_event.xml</w:t>
+      </w:r>
+      <w:r>
+        <w:t xml:space="preserve">) y luego presionar sobre el botón </w:t>
+      </w:r>
+      <w:r>
+        <w:rPr>
+          <w:b/>
+        </w:rPr>
+        <w:t>Descarga seleccionada</w:t>
+      </w:r>
+      <w:r>
+        <w:t xml:space="preserve"> (</w:t>
+      </w:r>
+      <w:proofErr w:type="spellStart"/>
+      <w:r>
+        <w:rPr>
+          <w:b/>
+        </w:rPr>
+        <w:t>Download</w:t>
+      </w:r>
+      <w:proofErr w:type="spellEnd"/>
+      <w:r>
+        <w:rPr>
+          <w:b/>
+        </w:rPr>
         <w:t xml:space="preserve"> </w:t>
       </w:r>
-      <w:r>
-        <w:t xml:space="preserve">Archivo </w:t>
-      </w:r>
-      <w:r>
-        <w:t>farms</w:t>
-      </w:r>
-      <w:r>
-        <w:t>.csv de autocompletado</w:t>
-      </w:r>
-    </w:p>
-    <w:p>
-      <w:pPr>
-        <w:pStyle w:val="NoSpacing"/>
-        <w:jc w:val="both"/>
-      </w:pPr>
+      <w:proofErr w:type="spellStart"/>
+      <w:r>
+        <w:rPr>
+          <w:b/>
+        </w:rPr>
+        <w:t>selected</w:t>
+      </w:r>
+      <w:proofErr w:type="spellEnd"/>
+      <w:r>
+        <w:t>)</w:t>
+      </w:r>
+      <w:bookmarkStart w:id="2" w:name="_GoBack"/>
+      <w:bookmarkEnd w:id="2"/>
     </w:p>
     <w:sectPr>
-      <w:headerReference w:type="default" r:id="rId20"/>
-      <w:footerReference w:type="default" r:id="rId21"/>
+      <w:headerReference w:type="default" r:id="rId18"/>
+      <w:footerReference w:type="default" r:id="rId19"/>
       <w:pgSz w:w="12240" w:h="15840"/>
       <w:pgMar w:top="1440" w:right="1440" w:bottom="1440" w:left="1440" w:header="720" w:footer="720" w:gutter="0"/>
       <w:cols w:space="720"/>
@@ -4247,7 +4648,7 @@
 </file>
 
 <file path=customXml/itemProps1.xml><?xml version="1.0" encoding="utf-8"?>
-<ds:datastoreItem xmlns:ds="http://schemas.openxmlformats.org/officeDocument/2006/customXml" ds:itemID="{FDB327DD-09C8-4AF7-9CD3-F958C6C19918}">
+<ds:datastoreItem xmlns:ds="http://schemas.openxmlformats.org/officeDocument/2006/customXml" ds:itemID="{6F47929E-C861-414C-A384-07F7294386B7}">
   <ds:schemaRefs>
     <ds:schemaRef ds:uri="http://schemas.openxmlformats.org/officeDocument/2006/bibliography"/>
   </ds:schemaRefs>

</xml_diff>